<commit_message>
Commit final con las pruebas unitarias.
</commit_message>
<xml_diff>
--- a/Dossier Exámen 2 Evaluación.docx
+++ b/Dossier Exámen 2 Evaluación.docx
@@ -3,20 +3,42 @@
 <w:document xmlns:wpc="http://schemas.microsoft.com/office/word/2010/wordprocessingCanvas" xmlns:cx="http://schemas.microsoft.com/office/drawing/2014/chartex" xmlns:mc="http://schemas.openxmlformats.org/markup-compatibility/2006" xmlns:o="urn:schemas-microsoft-com:office:office" xmlns:r="http://schemas.openxmlformats.org/officeDocument/2006/relationships" xmlns:m="http://schemas.openxmlformats.org/officeDocument/2006/math" xmlns:v="urn:schemas-microsoft-com:vml" xmlns:wp14="http://schemas.microsoft.com/office/word/2010/wordprocessingDrawing" xmlns:wp="http://schemas.openxmlformats.org/drawingml/2006/wordprocessingDrawing" xmlns:w10="urn:schemas-microsoft-com:office:word" xmlns:w="http://schemas.openxmlformats.org/wordprocessingml/2006/main" xmlns:w14="http://schemas.microsoft.com/office/word/2010/wordml" xmlns:w15="http://schemas.microsoft.com/office/word/2012/wordml" xmlns:w16se="http://schemas.microsoft.com/office/word/2015/wordml/symex" xmlns:wpg="http://schemas.microsoft.com/office/word/2010/wordprocessingGroup" xmlns:wpi="http://schemas.microsoft.com/office/word/2010/wordprocessingInk" xmlns:wne="http://schemas.microsoft.com/office/word/2006/wordml" xmlns:wps="http://schemas.microsoft.com/office/word/2010/wordprocessingShape" mc:Ignorable="w14 w15 w16se wp14">
   <w:body>
     <w:p>
-      <w:r>
+      <w:pPr>
+        <w:rPr>
+          <w:b/>
+        </w:rPr>
+      </w:pPr>
+      <w:r>
+        <w:rPr>
+          <w:b/>
+        </w:rPr>
         <w:t xml:space="preserve">Dossier </w:t>
       </w:r>
       <w:proofErr w:type="spellStart"/>
       <w:r>
+        <w:rPr>
+          <w:b/>
+        </w:rPr>
         <w:t>Exámen</w:t>
       </w:r>
       <w:proofErr w:type="spellEnd"/>
       <w:r>
+        <w:rPr>
+          <w:b/>
+        </w:rPr>
         <w:t xml:space="preserve"> 2 Evaluación </w:t>
       </w:r>
     </w:p>
     <w:p>
-      <w:r>
+      <w:pPr>
+        <w:rPr>
+          <w:b/>
+        </w:rPr>
+      </w:pPr>
+      <w:r>
+        <w:rPr>
+          <w:b/>
+        </w:rPr>
         <w:t>Errores de estilo</w:t>
       </w:r>
     </w:p>
@@ -47,6 +69,8 @@
       <w:r>
         <w:t xml:space="preserve"> sin llaves cuando en el resto del código sí que se está haciendo uso de ellas.</w:t>
       </w:r>
+      <w:bookmarkStart w:id="0" w:name="_GoBack"/>
+      <w:bookmarkEnd w:id="0"/>
     </w:p>
     <w:p>
       <w:r>
@@ -625,8 +649,14 @@
     <w:p>
       <w:pPr>
         <w:ind w:firstLine="708"/>
-      </w:pPr>
-      <w:r>
+        <w:rPr>
+          <w:b/>
+        </w:rPr>
+      </w:pPr>
+      <w:r>
+        <w:rPr>
+          <w:b/>
+        </w:rPr>
         <w:t>Refactorización</w:t>
       </w:r>
     </w:p>
@@ -650,8 +680,6 @@
       <w:r>
         <w:t>Encapsular campos</w:t>
       </w:r>
-      <w:bookmarkStart w:id="0" w:name="_GoBack"/>
-      <w:bookmarkEnd w:id="0"/>
       <w:r>
         <w:t>”.</w:t>
       </w:r>
@@ -917,6 +945,8 @@
         <w:ind w:left="1068"/>
       </w:pPr>
     </w:p>
+    <w:p/>
+    <w:p/>
     <w:p>
       <w:pPr>
         <w:pStyle w:val="Prrafodelista"/>
@@ -1106,7 +1136,214 @@
         </w:tabs>
       </w:pPr>
     </w:p>
+    <w:p>
+      <w:pPr>
+        <w:ind w:firstLine="708"/>
+      </w:pPr>
+    </w:p>
+    <w:p>
+      <w:pPr>
+        <w:ind w:firstLine="708"/>
+        <w:rPr>
+          <w:b/>
+        </w:rPr>
+      </w:pPr>
+      <w:r>
+        <w:rPr>
+          <w:b/>
+        </w:rPr>
+        <w:lastRenderedPageBreak/>
+        <w:t>Pruebas unitarias</w:t>
+      </w:r>
+    </w:p>
+    <w:p>
+      <w:pPr>
+        <w:ind w:firstLine="708"/>
+        <w:rPr>
+          <w:b/>
+        </w:rPr>
+      </w:pPr>
+      <w:r>
+        <w:rPr>
+          <w:b/>
+        </w:rPr>
+        <w:t>Diseño de la caja negra</w:t>
+      </w:r>
+    </w:p>
+    <w:p>
+      <w:pPr>
+        <w:ind w:firstLine="708"/>
+      </w:pPr>
+      <w:r>
+        <w:t>Valores a probar:</w:t>
+      </w:r>
+    </w:p>
+    <w:p>
+      <w:pPr>
+        <w:pStyle w:val="Prrafodelista"/>
+        <w:numPr>
+          <w:ilvl w:val="0"/>
+          <w:numId w:val="4"/>
+        </w:numPr>
+      </w:pPr>
+      <w:r>
+        <w:t>Valores no numéricos</w:t>
+      </w:r>
+      <w:r>
+        <w:t>: [“K”, “l”,</w:t>
+      </w:r>
+      <w:r>
+        <w:t xml:space="preserve"> </w:t>
+      </w:r>
+      <w:r>
+        <w:t>“K”, “l”, “K”, “l</w:t>
+      </w:r>
+      <w:proofErr w:type="gramStart"/>
+      <w:r>
+        <w:t>”</w:t>
+      </w:r>
+      <w:r>
+        <w:t xml:space="preserve"> ]</w:t>
+      </w:r>
+      <w:proofErr w:type="gramEnd"/>
+    </w:p>
+    <w:p>
+      <w:pPr>
+        <w:pStyle w:val="Prrafodelista"/>
+        <w:numPr>
+          <w:ilvl w:val="0"/>
+          <w:numId w:val="4"/>
+        </w:numPr>
+      </w:pPr>
+      <w:r>
+        <w:t>Valores fuera del rango</w:t>
+      </w:r>
+      <w:r>
+        <w:t xml:space="preserve"> [8, 888, </w:t>
+      </w:r>
+      <w:proofErr w:type="gramStart"/>
+      <w:r>
+        <w:t>9,  6666</w:t>
+      </w:r>
+      <w:proofErr w:type="gramEnd"/>
+      <w:r>
+        <w:t>, 0, 78]</w:t>
+      </w:r>
+    </w:p>
+    <w:p>
+      <w:pPr>
+        <w:pStyle w:val="Prrafodelista"/>
+        <w:numPr>
+          <w:ilvl w:val="0"/>
+          <w:numId w:val="4"/>
+        </w:numPr>
+      </w:pPr>
+      <w:r>
+        <w:t>Valores negativos</w:t>
+      </w:r>
+      <w:r>
+        <w:t xml:space="preserve"> </w:t>
+      </w:r>
+      <w:r>
+        <w:t>[</w:t>
+      </w:r>
+      <w:r>
+        <w:t>-</w:t>
+      </w:r>
+      <w:r>
+        <w:t xml:space="preserve">8, </w:t>
+      </w:r>
+      <w:r>
+        <w:t>-</w:t>
+      </w:r>
+      <w:r>
+        <w:t xml:space="preserve">888, </w:t>
+      </w:r>
+      <w:r>
+        <w:t>-</w:t>
+      </w:r>
+      <w:r>
+        <w:t>9</w:t>
+      </w:r>
+      <w:proofErr w:type="gramStart"/>
+      <w:r>
+        <w:t xml:space="preserve">,  </w:t>
+      </w:r>
+      <w:r>
+        <w:t>-</w:t>
+      </w:r>
+      <w:proofErr w:type="gramEnd"/>
+      <w:r>
+        <w:t xml:space="preserve">6666, </w:t>
+      </w:r>
+      <w:r>
+        <w:t>-</w:t>
+      </w:r>
+      <w:r>
+        <w:t xml:space="preserve">0, </w:t>
+      </w:r>
+      <w:r>
+        <w:t>-</w:t>
+      </w:r>
+      <w:r>
+        <w:t>78]</w:t>
+      </w:r>
+    </w:p>
+    <w:p>
+      <w:pPr>
+        <w:pStyle w:val="Prrafodelista"/>
+        <w:numPr>
+          <w:ilvl w:val="0"/>
+          <w:numId w:val="4"/>
+        </w:numPr>
+      </w:pPr>
+      <w:r>
+        <w:t xml:space="preserve">Valores </w:t>
+      </w:r>
+      <w:proofErr w:type="spellStart"/>
+      <w:r>
+        <w:t>null</w:t>
+      </w:r>
+      <w:proofErr w:type="spellEnd"/>
+      <w:r>
+        <w:t xml:space="preserve"> </w:t>
+      </w:r>
+      <w:r>
+        <w:t>[</w:t>
+      </w:r>
+      <w:proofErr w:type="spellStart"/>
+      <w:r>
+        <w:t>null</w:t>
+      </w:r>
+      <w:proofErr w:type="spellEnd"/>
+      <w:r>
+        <w:t xml:space="preserve">, -888, </w:t>
+      </w:r>
+      <w:proofErr w:type="spellStart"/>
+      <w:r>
+        <w:t>null</w:t>
+      </w:r>
+      <w:proofErr w:type="spellEnd"/>
+      <w:r>
+        <w:t xml:space="preserve">, </w:t>
+      </w:r>
+      <w:r>
+        <w:t>-6666, -0, -78]</w:t>
+      </w:r>
+    </w:p>
+    <w:p>
+      <w:pPr>
+        <w:pStyle w:val="Prrafodelista"/>
+        <w:ind w:left="1428"/>
+      </w:pPr>
+    </w:p>
+    <w:p>
+      <w:pPr>
+        <w:ind w:left="1068"/>
+      </w:pPr>
+    </w:p>
     <w:sectPr>
+      <w:headerReference w:type="default" r:id="rId24"/>
       <w:pgSz w:w="11906" w:h="16838"/>
       <w:pgMar w:top="1417" w:right="1701" w:bottom="1417" w:left="1701" w:header="708" w:footer="708" w:gutter="0"/>
       <w:cols w:space="708"/>
@@ -1166,6 +1403,34 @@
 </w:footnotes>
 </file>
 
+<file path=word/header1.xml><?xml version="1.0" encoding="utf-8"?>
+<w:hdr xmlns:wpc="http://schemas.microsoft.com/office/word/2010/wordprocessingCanvas" xmlns:cx="http://schemas.microsoft.com/office/drawing/2014/chartex" xmlns:mc="http://schemas.openxmlformats.org/markup-compatibility/2006" xmlns:o="urn:schemas-microsoft-com:office:office" xmlns:r="http://schemas.openxmlformats.org/officeDocument/2006/relationships" xmlns:m="http://schemas.openxmlformats.org/officeDocument/2006/math" xmlns:v="urn:schemas-microsoft-com:vml" xmlns:wp14="http://schemas.microsoft.com/office/word/2010/wordprocessingDrawing" xmlns:wp="http://schemas.openxmlformats.org/drawingml/2006/wordprocessingDrawing" xmlns:w10="urn:schemas-microsoft-com:office:word" xmlns:w="http://schemas.openxmlformats.org/wordprocessingml/2006/main" xmlns:w14="http://schemas.microsoft.com/office/word/2010/wordml" xmlns:w15="http://schemas.microsoft.com/office/word/2012/wordml" xmlns:w16se="http://schemas.microsoft.com/office/word/2015/wordml/symex" xmlns:wpg="http://schemas.microsoft.com/office/word/2010/wordprocessingGroup" xmlns:wpi="http://schemas.microsoft.com/office/word/2010/wordprocessingInk" xmlns:wne="http://schemas.microsoft.com/office/word/2006/wordml" xmlns:wps="http://schemas.microsoft.com/office/word/2010/wordprocessingShape" mc:Ignorable="w14 w15 w16se wp14">
+  <w:p>
+    <w:pPr>
+      <w:pStyle w:val="Encabezado"/>
+    </w:pPr>
+    <w:r>
+      <w:t xml:space="preserve">Laura </w:t>
+    </w:r>
+    <w:proofErr w:type="spellStart"/>
+    <w:r>
+      <w:t>Sellers</w:t>
+    </w:r>
+    <w:proofErr w:type="spellEnd"/>
+    <w:r>
+      <w:t xml:space="preserve"> Ferrándiz </w:t>
+    </w:r>
+    <w:r>
+      <w:tab/>
+    </w:r>
+    <w:r>
+      <w:tab/>
+      <w:t>16/03/2023</w:t>
+    </w:r>
+  </w:p>
+</w:hdr>
+</file>
+
 <file path=word/numbering.xml><?xml version="1.0" encoding="utf-8"?>
 <w:numbering xmlns:wpc="http://schemas.microsoft.com/office/word/2010/wordprocessingCanvas" xmlns:cx="http://schemas.microsoft.com/office/drawing/2014/chartex" xmlns:mc="http://schemas.openxmlformats.org/markup-compatibility/2006" xmlns:o="urn:schemas-microsoft-com:office:office" xmlns:r="http://schemas.openxmlformats.org/officeDocument/2006/relationships" xmlns:m="http://schemas.openxmlformats.org/officeDocument/2006/math" xmlns:v="urn:schemas-microsoft-com:vml" xmlns:wp14="http://schemas.microsoft.com/office/word/2010/wordprocessingDrawing" xmlns:wp="http://schemas.openxmlformats.org/drawingml/2006/wordprocessingDrawing" xmlns:w10="urn:schemas-microsoft-com:office:word" xmlns:w="http://schemas.openxmlformats.org/wordprocessingml/2006/main" xmlns:w14="http://schemas.microsoft.com/office/word/2010/wordml" xmlns:w15="http://schemas.microsoft.com/office/word/2012/wordml" xmlns:w16se="http://schemas.microsoft.com/office/word/2015/wordml/symex" xmlns:wpg="http://schemas.microsoft.com/office/word/2010/wordprocessingGroup" xmlns:wpi="http://schemas.microsoft.com/office/word/2010/wordprocessingInk" xmlns:wne="http://schemas.microsoft.com/office/word/2006/wordml" xmlns:wps="http://schemas.microsoft.com/office/word/2010/wordprocessingShape" mc:Ignorable="w14 w15 w16se wp14">
   <w:abstractNum w:abstractNumId="0" w15:restartNumberingAfterBreak="0">
@@ -1433,6 +1698,119 @@
       <w:pPr>
         <w:ind w:left="6828" w:hanging="180"/>
       </w:pPr>
+    </w:lvl>
+  </w:abstractNum>
+  <w:abstractNum w:abstractNumId="3" w15:restartNumberingAfterBreak="0">
+    <w:nsid w:val="56857147"/>
+    <w:multiLevelType w:val="hybridMultilevel"/>
+    <w:tmpl w:val="E4FC4430"/>
+    <w:lvl w:ilvl="0" w:tplc="0C0A0001">
+      <w:start w:val="1"/>
+      <w:numFmt w:val="bullet"/>
+      <w:lvlText w:val=""/>
+      <w:lvlJc w:val="left"/>
+      <w:pPr>
+        <w:ind w:left="1428" w:hanging="360"/>
+      </w:pPr>
+      <w:rPr>
+        <w:rFonts w:ascii="Symbol" w:hAnsi="Symbol" w:hint="default"/>
+      </w:rPr>
+    </w:lvl>
+    <w:lvl w:ilvl="1" w:tplc="0C0A0003" w:tentative="1">
+      <w:start w:val="1"/>
+      <w:numFmt w:val="bullet"/>
+      <w:lvlText w:val="o"/>
+      <w:lvlJc w:val="left"/>
+      <w:pPr>
+        <w:ind w:left="2148" w:hanging="360"/>
+      </w:pPr>
+      <w:rPr>
+        <w:rFonts w:ascii="Courier New" w:hAnsi="Courier New" w:cs="Courier New" w:hint="default"/>
+      </w:rPr>
+    </w:lvl>
+    <w:lvl w:ilvl="2" w:tplc="0C0A0005" w:tentative="1">
+      <w:start w:val="1"/>
+      <w:numFmt w:val="bullet"/>
+      <w:lvlText w:val=""/>
+      <w:lvlJc w:val="left"/>
+      <w:pPr>
+        <w:ind w:left="2868" w:hanging="360"/>
+      </w:pPr>
+      <w:rPr>
+        <w:rFonts w:ascii="Wingdings" w:hAnsi="Wingdings" w:hint="default"/>
+      </w:rPr>
+    </w:lvl>
+    <w:lvl w:ilvl="3" w:tplc="0C0A0001" w:tentative="1">
+      <w:start w:val="1"/>
+      <w:numFmt w:val="bullet"/>
+      <w:lvlText w:val=""/>
+      <w:lvlJc w:val="left"/>
+      <w:pPr>
+        <w:ind w:left="3588" w:hanging="360"/>
+      </w:pPr>
+      <w:rPr>
+        <w:rFonts w:ascii="Symbol" w:hAnsi="Symbol" w:hint="default"/>
+      </w:rPr>
+    </w:lvl>
+    <w:lvl w:ilvl="4" w:tplc="0C0A0003" w:tentative="1">
+      <w:start w:val="1"/>
+      <w:numFmt w:val="bullet"/>
+      <w:lvlText w:val="o"/>
+      <w:lvlJc w:val="left"/>
+      <w:pPr>
+        <w:ind w:left="4308" w:hanging="360"/>
+      </w:pPr>
+      <w:rPr>
+        <w:rFonts w:ascii="Courier New" w:hAnsi="Courier New" w:cs="Courier New" w:hint="default"/>
+      </w:rPr>
+    </w:lvl>
+    <w:lvl w:ilvl="5" w:tplc="0C0A0005" w:tentative="1">
+      <w:start w:val="1"/>
+      <w:numFmt w:val="bullet"/>
+      <w:lvlText w:val=""/>
+      <w:lvlJc w:val="left"/>
+      <w:pPr>
+        <w:ind w:left="5028" w:hanging="360"/>
+      </w:pPr>
+      <w:rPr>
+        <w:rFonts w:ascii="Wingdings" w:hAnsi="Wingdings" w:hint="default"/>
+      </w:rPr>
+    </w:lvl>
+    <w:lvl w:ilvl="6" w:tplc="0C0A0001" w:tentative="1">
+      <w:start w:val="1"/>
+      <w:numFmt w:val="bullet"/>
+      <w:lvlText w:val=""/>
+      <w:lvlJc w:val="left"/>
+      <w:pPr>
+        <w:ind w:left="5748" w:hanging="360"/>
+      </w:pPr>
+      <w:rPr>
+        <w:rFonts w:ascii="Symbol" w:hAnsi="Symbol" w:hint="default"/>
+      </w:rPr>
+    </w:lvl>
+    <w:lvl w:ilvl="7" w:tplc="0C0A0003" w:tentative="1">
+      <w:start w:val="1"/>
+      <w:numFmt w:val="bullet"/>
+      <w:lvlText w:val="o"/>
+      <w:lvlJc w:val="left"/>
+      <w:pPr>
+        <w:ind w:left="6468" w:hanging="360"/>
+      </w:pPr>
+      <w:rPr>
+        <w:rFonts w:ascii="Courier New" w:hAnsi="Courier New" w:cs="Courier New" w:hint="default"/>
+      </w:rPr>
+    </w:lvl>
+    <w:lvl w:ilvl="8" w:tplc="0C0A0005" w:tentative="1">
+      <w:start w:val="1"/>
+      <w:numFmt w:val="bullet"/>
+      <w:lvlText w:val=""/>
+      <w:lvlJc w:val="left"/>
+      <w:pPr>
+        <w:ind w:left="7188" w:hanging="360"/>
+      </w:pPr>
+      <w:rPr>
+        <w:rFonts w:ascii="Wingdings" w:hAnsi="Wingdings" w:hint="default"/>
+      </w:rPr>
     </w:lvl>
   </w:abstractNum>
   <w:num w:numId="1">
@@ -1443,6 +1821,9 @@
   </w:num>
   <w:num w:numId="3">
     <w:abstractNumId w:val="2"/>
+  </w:num>
+  <w:num w:numId="4">
+    <w:abstractNumId w:val="3"/>
   </w:num>
 </w:numbering>
 </file>

</xml_diff>